<commit_message>
Update tài liệu sau peer review RV-SRS-UCNV-09
</commit_message>
<xml_diff>
--- a/BaoCao/1412503 - Sửa sau Peer Review/Use case đổi trả hàng.docx
+++ b/BaoCao/1412503 - Sửa sau Peer Review/Use case đổi trả hàng.docx
@@ -420,8 +420,6 @@
             <w:r>
               <w:t>UC bắt đầu khi nhà phân phối muốn đổi trả hàng</w:t>
             </w:r>
-            <w:bookmarkStart w:id="0" w:name="_GoBack"/>
-            <w:bookmarkEnd w:id="0"/>
           </w:p>
         </w:tc>
       </w:tr>
@@ -997,6 +995,9 @@
             <w:r>
               <w:t xml:space="preserve">: </w:t>
             </w:r>
+            <w:r>
+              <w:t>R05</w:t>
+            </w:r>
           </w:p>
         </w:tc>
       </w:tr>
@@ -1055,6 +1056,8 @@
               </w:rPr>
               <w:t>CNV-05</w:t>
             </w:r>
+            <w:bookmarkStart w:id="0" w:name="_GoBack"/>
+            <w:bookmarkEnd w:id="0"/>
           </w:p>
         </w:tc>
       </w:tr>

</xml_diff>